<commit_message>
Taller 1 Web automation
</commit_message>
<xml_diff>
--- a/Taller1-ElianaMargaritaTabordaG.docx
+++ b/Taller1-ElianaMargaritaTabordaG.docx
@@ -260,6 +260,7 @@
         <w:framePr w:w="0" w:wrap="auto" w:vAnchor="margin" w:hAnchor="text" w:yAlign="inline"/>
         <w:widowControl/>
         <w:numPr>
+          <w:ilvl w:val="0"/>
           <w:numId w:val="0"/>
         </w:numPr>
         <w:suppressLineNumbers w:val="0"/>
@@ -283,16 +284,36 @@
           <w:lang w:val="es-CO"/>
         </w:rPr>
       </w:pPr>
-    </w:p>
-    <w:p>
-      <w:pPr>
-        <w:framePr w:w="0" w:wrap="auto" w:vAnchor="margin" w:hAnchor="text" w:yAlign="inline"/>
-      </w:pPr>
-      <w:r>
-        <w:rPr>
-          <w:rtl w:val="0"/>
-        </w:rPr>
-        <w:t>@BeforeClass</w:t>
+      <w:r>
+        <w:rPr>
+          <w:rFonts w:hint="default"/>
+          <w:rtl w:val="0"/>
+          <w:lang w:val="es-CO"/>
+        </w:rPr>
+        <w:t>//Test 1: Crear cuenta</w:t>
+      </w:r>
+    </w:p>
+    <w:p>
+      <w:pPr>
+        <w:framePr w:w="0" w:wrap="auto" w:vAnchor="margin" w:hAnchor="text" w:yAlign="inline"/>
+        <w:rPr>
+          <w:rFonts w:hint="default"/>
+          <w:lang w:val="es-CO"/>
+        </w:rPr>
+      </w:pPr>
+      <w:r>
+        <w:rPr>
+          <w:rtl w:val="0"/>
+        </w:rPr>
+        <w:t>@</w:t>
+      </w:r>
+      <w:r>
+        <w:rPr>
+          <w:rFonts w:hint="default"/>
+          <w:rtl w:val="0"/>
+          <w:lang w:val="es-CO"/>
+        </w:rPr>
+        <w:t>Test</w:t>
       </w:r>
     </w:p>
     <w:p>
@@ -404,7 +425,7 @@
           <w:rtl w:val="0"/>
           <w:lang w:val="es-CO"/>
         </w:rPr>
-        <w:t>//Test 1: Iniciar Sesión con cuenta creada</w:t>
+        <w:t>//Test 2: Iniciar Sesión con cuenta creada</w:t>
       </w:r>
     </w:p>
     <w:p>
@@ -527,7 +548,7 @@
           <w:rtl w:val="0"/>
           <w:lang w:val="es-CO"/>
         </w:rPr>
-        <w:t>//Test 2: Cerrar sesión previamente iniciada con cuenta creada</w:t>
+        <w:t>//Test 3: Cerrar sesión previamente iniciada con cuenta creada</w:t>
       </w:r>
     </w:p>
     <w:p>
@@ -621,8 +642,16 @@
         <w:rPr>
           <w:rtl w:val="0"/>
         </w:rPr>
-        <w:t>@AfterMethod</w:t>
-      </w:r>
+        <w:t>@</w:t>
+      </w:r>
+      <w:bookmarkStart w:id="0" w:name="_GoBack"/>
+      <w:r>
+        <w:rPr>
+          <w:rtl w:val="0"/>
+        </w:rPr>
+        <w:t>AfterMethod</w:t>
+      </w:r>
+      <w:bookmarkEnd w:id="0"/>
     </w:p>
     <w:p>
       <w:pPr>
@@ -655,8 +684,6 @@
           <w:lang w:val="es-CO"/>
         </w:rPr>
       </w:pPr>
-      <w:bookmarkStart w:id="0" w:name="_GoBack"/>
-      <w:bookmarkEnd w:id="0"/>
       <w:r>
         <w:rPr>
           <w:rFonts w:hint="default"/>

</xml_diff>